<commit_message>
feat: remove obsolete documentation and files; refactor resource fetching logic and improve error handling
</commit_message>
<xml_diff>
--- a/docs/notify.docx
+++ b/docs/notify.docx
@@ -11,7 +11,7 @@
           <w:noProof/>
         </w:rPr>
         <w:drawing>
-          <wp:anchor distT="0" distB="0" distL="114300" distR="114300" simplePos="0" relativeHeight="251660288" behindDoc="0" locked="0" layoutInCell="1" allowOverlap="1" wp14:anchorId="05AF2B89" wp14:editId="3339992D">
+          <wp:anchor distT="0" distB="0" distL="114300" distR="114300" simplePos="0" relativeHeight="251660288" behindDoc="0" locked="0" layoutInCell="1" allowOverlap="1" wp14:anchorId="05AF2B89" wp14:editId="12EC378F">
             <wp:simplePos x="0" y="0"/>
             <wp:positionH relativeFrom="margin">
               <wp:align>center</wp:align>
@@ -233,7 +233,7 @@
         <w:rPr>
           <w:rFonts w:ascii="Arial" w:hAnsi="Arial" w:cs="Arial"/>
         </w:rPr>
-        <w:t xml:space="preserve"> is an event-based connector designed to automate real-time message delivery through multiple communication channels such as </w:t>
+        <w:t xml:space="preserve"> is an event-driven connector designed to automate real-time message delivery through multiple communication channels such as </w:t>
       </w:r>
       <w:r>
         <w:rPr>
@@ -275,7 +275,7 @@
         <w:rPr>
           <w:rFonts w:ascii="Arial" w:hAnsi="Arial" w:cs="Arial"/>
         </w:rPr>
-        <w:t>. It listens to specific events triggered in commercetools—like order creations or status updates—and sends notifications based on the subscriptions defined within the platform.</w:t>
+        <w:t>. It allows users to create subscriptions through the Notify UI and offers additional options like customizing message templates and configuring channels for message delivery. Notify listens to specific events triggered in commercetools—such as order creation or status updates—and sends notifications based on the subscriptions defined within the platform.</w:t>
       </w:r>
     </w:p>
     <w:p>
@@ -716,7 +716,21 @@
           <w:rFonts w:ascii="Arial" w:hAnsi="Arial" w:cs="Arial"/>
         </w:rPr>
         <w:br/>
-        <w:t>When a relevant event (like a change in order state) occurs, commercetools publishes a message to the configured Google Cloud Pub/Sub topic.</w:t>
+        <w:t>When a relevant event (like a change in order state) occurs, commercetools publishes a message to the configured Google Cloud Pub/</w:t>
+      </w:r>
+      <w:proofErr w:type="gramStart"/>
+      <w:r>
+        <w:rPr>
+          <w:rFonts w:ascii="Arial" w:hAnsi="Arial" w:cs="Arial"/>
+        </w:rPr>
+        <w:t>Sub topic</w:t>
+      </w:r>
+      <w:proofErr w:type="gramEnd"/>
+      <w:r>
+        <w:rPr>
+          <w:rFonts w:ascii="Arial" w:hAnsi="Arial" w:cs="Arial"/>
+        </w:rPr>
+        <w:t>.</w:t>
       </w:r>
     </w:p>
     <w:p>
@@ -745,7 +759,21 @@
           <w:rFonts w:ascii="Arial" w:hAnsi="Arial" w:cs="Arial"/>
         </w:rPr>
         <w:br/>
-        <w:t>The Notify Connector subscribes to the Pub/Sub topic and receives the message.</w:t>
+        <w:t>The Notify Connector subscribes to the Pub/</w:t>
+      </w:r>
+      <w:proofErr w:type="gramStart"/>
+      <w:r>
+        <w:rPr>
+          <w:rFonts w:ascii="Arial" w:hAnsi="Arial" w:cs="Arial"/>
+        </w:rPr>
+        <w:t>Sub topic</w:t>
+      </w:r>
+      <w:proofErr w:type="gramEnd"/>
+      <w:r>
+        <w:rPr>
+          <w:rFonts w:ascii="Arial" w:hAnsi="Arial" w:cs="Arial"/>
+        </w:rPr>
+        <w:t xml:space="preserve"> and receives the message.</w:t>
       </w:r>
     </w:p>
     <w:p>
@@ -1437,7 +1465,7 @@
           <w:rFonts w:ascii="Arial" w:hAnsi="Arial" w:cs="Arial"/>
         </w:rPr>
         <w:pict w14:anchorId="6F65709B">
-          <v:rect id="_x0000_i1163" style="width:0;height:1.5pt" o:hralign="center" o:hrstd="t" o:hr="t" fillcolor="#a0a0a0" stroked="f"/>
+          <v:rect id="_x0000_i1025" style="width:0;height:1.5pt" o:hralign="center" o:hrstd="t" o:hr="t" fillcolor="#a0a0a0" stroked="f"/>
         </w:pict>
       </w:r>
     </w:p>
@@ -1680,7 +1708,7 @@
           <w:rFonts w:ascii="Arial" w:hAnsi="Arial" w:cs="Arial"/>
         </w:rPr>
         <w:pict w14:anchorId="25D01559">
-          <v:rect id="_x0000_i1164" style="width:0;height:1.5pt" o:hralign="center" o:hrstd="t" o:hr="t" fillcolor="#a0a0a0" stroked="f"/>
+          <v:rect id="_x0000_i1026" style="width:0;height:1.5pt" o:hralign="center" o:hrstd="t" o:hr="t" fillcolor="#a0a0a0" stroked="f"/>
         </w:pict>
       </w:r>
     </w:p>
@@ -1889,6 +1917,7 @@
         <w:t xml:space="preserve">Choose </w:t>
       </w:r>
       <w:proofErr w:type="spellStart"/>
+      <w:proofErr w:type="gramStart"/>
       <w:r>
         <w:rPr>
           <w:rFonts w:ascii="Arial" w:hAnsi="Arial" w:cs="Arial"/>
@@ -1898,6 +1927,7 @@
         <w:t>node.Js</w:t>
       </w:r>
       <w:proofErr w:type="spellEnd"/>
+      <w:proofErr w:type="gramEnd"/>
       <w:r>
         <w:rPr>
           <w:rFonts w:ascii="Arial" w:hAnsi="Arial" w:cs="Arial"/>
@@ -1989,7 +2019,7 @@
           <w:rFonts w:ascii="Arial" w:hAnsi="Arial" w:cs="Arial"/>
         </w:rPr>
         <w:pict w14:anchorId="1AE35691">
-          <v:rect id="_x0000_i1165" style="width:0;height:1.5pt" o:hralign="center" o:hrstd="t" o:hr="t" fillcolor="#a0a0a0" stroked="f"/>
+          <v:rect id="_x0000_i1027" style="width:0;height:1.5pt" o:hralign="center" o:hrstd="t" o:hr="t" fillcolor="#a0a0a0" stroked="f"/>
         </w:pict>
       </w:r>
     </w:p>
@@ -2215,7 +2245,7 @@
           <w:rFonts w:ascii="Arial" w:hAnsi="Arial" w:cs="Arial"/>
         </w:rPr>
         <w:pict w14:anchorId="3B2CC81A">
-          <v:rect id="_x0000_i1166" style="width:0;height:1.5pt" o:hralign="center" o:hrstd="t" o:hr="t" fillcolor="#a0a0a0" stroked="f"/>
+          <v:rect id="_x0000_i1028" style="width:0;height:1.5pt" o:hralign="center" o:hrstd="t" o:hr="t" fillcolor="#a0a0a0" stroked="f"/>
         </w:pict>
       </w:r>
     </w:p>
@@ -3518,11 +3548,19 @@
           <w:rFonts w:ascii="Arial" w:hAnsi="Arial" w:cs="Arial"/>
         </w:rPr>
       </w:pPr>
-      <w:r>
-        <w:rPr>
-          <w:rFonts w:ascii="Arial" w:hAnsi="Arial" w:cs="Arial"/>
-        </w:rPr>
-        <w:t xml:space="preserve">RUN : git clone </w:t>
+      <w:proofErr w:type="gramStart"/>
+      <w:r>
+        <w:rPr>
+          <w:rFonts w:ascii="Arial" w:hAnsi="Arial" w:cs="Arial"/>
+        </w:rPr>
+        <w:t>RUN :</w:t>
+      </w:r>
+      <w:proofErr w:type="gramEnd"/>
+      <w:r>
+        <w:rPr>
+          <w:rFonts w:ascii="Arial" w:hAnsi="Arial" w:cs="Arial"/>
+        </w:rPr>
+        <w:t xml:space="preserve"> git clone </w:t>
       </w:r>
       <w:hyperlink r:id="rId12" w:history="1">
         <w:r>
@@ -3546,11 +3584,19 @@
           <w:rFonts w:ascii="Arial" w:hAnsi="Arial" w:cs="Arial"/>
         </w:rPr>
       </w:pPr>
-      <w:r>
-        <w:rPr>
-          <w:rFonts w:ascii="Arial" w:hAnsi="Arial" w:cs="Arial"/>
-        </w:rPr>
-        <w:t>RUN : cd mc-notify</w:t>
+      <w:proofErr w:type="gramStart"/>
+      <w:r>
+        <w:rPr>
+          <w:rFonts w:ascii="Arial" w:hAnsi="Arial" w:cs="Arial"/>
+        </w:rPr>
+        <w:t>RUN :</w:t>
+      </w:r>
+      <w:proofErr w:type="gramEnd"/>
+      <w:r>
+        <w:rPr>
+          <w:rFonts w:ascii="Arial" w:hAnsi="Arial" w:cs="Arial"/>
+        </w:rPr>
+        <w:t xml:space="preserve"> cd mc-notify</w:t>
       </w:r>
     </w:p>
     <w:p>
@@ -3565,11 +3611,19 @@
           <w:rFonts w:ascii="Arial" w:hAnsi="Arial" w:cs="Arial"/>
         </w:rPr>
       </w:pPr>
-      <w:r>
-        <w:rPr>
-          <w:rFonts w:ascii="Arial" w:hAnsi="Arial" w:cs="Arial"/>
-        </w:rPr>
-        <w:t xml:space="preserve">RUN : </w:t>
+      <w:proofErr w:type="gramStart"/>
+      <w:r>
+        <w:rPr>
+          <w:rFonts w:ascii="Arial" w:hAnsi="Arial" w:cs="Arial"/>
+        </w:rPr>
+        <w:t>RUN :</w:t>
+      </w:r>
+      <w:proofErr w:type="gramEnd"/>
+      <w:r>
+        <w:rPr>
+          <w:rFonts w:ascii="Arial" w:hAnsi="Arial" w:cs="Arial"/>
+        </w:rPr>
+        <w:t xml:space="preserve"> </w:t>
       </w:r>
       <w:r>
         <w:rPr>
@@ -3590,11 +3644,19 @@
           <w:rFonts w:ascii="Arial" w:hAnsi="Arial" w:cs="Arial"/>
         </w:rPr>
       </w:pPr>
-      <w:r>
-        <w:rPr>
-          <w:rFonts w:ascii="Arial" w:hAnsi="Arial" w:cs="Arial"/>
-        </w:rPr>
-        <w:t xml:space="preserve">RUN : </w:t>
+      <w:proofErr w:type="gramStart"/>
+      <w:r>
+        <w:rPr>
+          <w:rFonts w:ascii="Arial" w:hAnsi="Arial" w:cs="Arial"/>
+        </w:rPr>
+        <w:t>RUN :</w:t>
+      </w:r>
+      <w:proofErr w:type="gramEnd"/>
+      <w:r>
+        <w:rPr>
+          <w:rFonts w:ascii="Arial" w:hAnsi="Arial" w:cs="Arial"/>
+        </w:rPr>
+        <w:t xml:space="preserve"> </w:t>
       </w:r>
       <w:r>
         <w:rPr>
@@ -3603,6 +3665,7 @@
         <w:t xml:space="preserve">mc-scripts </w:t>
       </w:r>
       <w:proofErr w:type="spellStart"/>
+      <w:proofErr w:type="gramStart"/>
       <w:r>
         <w:rPr>
           <w:rFonts w:ascii="Arial" w:hAnsi="Arial" w:cs="Arial"/>
@@ -3610,6 +3673,7 @@
         <w:t>config:sync</w:t>
       </w:r>
       <w:proofErr w:type="spellEnd"/>
+      <w:proofErr w:type="gramEnd"/>
     </w:p>
     <w:p>
       <w:pPr>
@@ -4136,13 +4200,31 @@
           <w:b/>
           <w:bCs/>
         </w:rPr>
+        <w:t xml:space="preserve">→ </w:t>
+      </w:r>
+      <w:r>
+        <w:rPr>
+          <w:rFonts w:ascii="Arial" w:hAnsi="Arial" w:cs="Arial"/>
+          <w:b/>
+          <w:bCs/>
+        </w:rPr>
+        <w:t>Choose your organization</w:t>
+      </w:r>
+      <w:r>
+        <w:rPr>
+          <w:rFonts w:ascii="Arial" w:hAnsi="Arial" w:cs="Arial"/>
+        </w:rPr>
+        <w:t xml:space="preserve"> </w:t>
+      </w:r>
+      <w:r>
+        <w:rPr>
+          <w:rFonts w:ascii="Arial" w:hAnsi="Arial" w:cs="Arial"/>
+        </w:rPr>
         <w:t>→</w:t>
       </w:r>
       <w:r>
         <w:rPr>
           <w:rFonts w:ascii="Arial" w:hAnsi="Arial" w:cs="Arial"/>
-          <w:b/>
-          <w:bCs/>
         </w:rPr>
         <w:t xml:space="preserve"> </w:t>
       </w:r>
@@ -4152,7 +4234,7 @@
           <w:b/>
           <w:bCs/>
         </w:rPr>
-        <w:t>Choose your organization</w:t>
+        <w:t>Connect</w:t>
       </w:r>
       <w:r>
         <w:rPr>
@@ -4178,7 +4260,7 @@
           <w:b/>
           <w:bCs/>
         </w:rPr>
-        <w:t>Connect</w:t>
+        <w:t>Search for Notify</w:t>
       </w:r>
       <w:r>
         <w:rPr>
@@ -4204,7 +4286,13 @@
           <w:b/>
           <w:bCs/>
         </w:rPr>
-        <w:t>Search for Notify</w:t>
+        <w:t>Click Install</w:t>
+      </w:r>
+      <w:r>
+        <w:rPr>
+          <w:rFonts w:ascii="Arial" w:hAnsi="Arial" w:cs="Arial"/>
+        </w:rPr>
+        <w:t xml:space="preserve"> and proceed with installation by fill all necessary fields.</w:t>
       </w:r>
       <w:r>
         <w:rPr>
@@ -4216,47 +4304,25 @@
         <w:rPr>
           <w:rFonts w:ascii="Arial" w:hAnsi="Arial" w:cs="Arial"/>
         </w:rPr>
-        <w:t>→</w:t>
-      </w:r>
-      <w:r>
-        <w:rPr>
-          <w:rFonts w:ascii="Arial" w:hAnsi="Arial" w:cs="Arial"/>
+        <w:t xml:space="preserve">After installing Notify choose </w:t>
+      </w:r>
+      <w:proofErr w:type="gramStart"/>
+      <w:r>
+        <w:rPr>
+          <w:rFonts w:ascii="Arial" w:hAnsi="Arial" w:cs="Arial"/>
+          <w:b/>
+          <w:bCs/>
+        </w:rPr>
+        <w:t>mc-notify</w:t>
+      </w:r>
+      <w:proofErr w:type="gramEnd"/>
+      <w:r>
+        <w:rPr>
+          <w:rFonts w:ascii="Arial" w:hAnsi="Arial" w:cs="Arial"/>
+          <w:b/>
+          <w:bCs/>
         </w:rPr>
         <w:t xml:space="preserve"> </w:t>
-      </w:r>
-      <w:r>
-        <w:rPr>
-          <w:rFonts w:ascii="Arial" w:hAnsi="Arial" w:cs="Arial"/>
-          <w:b/>
-          <w:bCs/>
-        </w:rPr>
-        <w:t>Click Install</w:t>
-      </w:r>
-      <w:r>
-        <w:rPr>
-          <w:rFonts w:ascii="Arial" w:hAnsi="Arial" w:cs="Arial"/>
-        </w:rPr>
-        <w:t xml:space="preserve"> and proceed with installation by fill all necessary fields.</w:t>
-      </w:r>
-      <w:r>
-        <w:rPr>
-          <w:rFonts w:ascii="Arial" w:hAnsi="Arial" w:cs="Arial"/>
-        </w:rPr>
-        <w:t xml:space="preserve"> </w:t>
-      </w:r>
-      <w:r>
-        <w:rPr>
-          <w:rFonts w:ascii="Arial" w:hAnsi="Arial" w:cs="Arial"/>
-        </w:rPr>
-        <w:t xml:space="preserve">After installing Notify choose </w:t>
-      </w:r>
-      <w:r>
-        <w:rPr>
-          <w:rFonts w:ascii="Arial" w:hAnsi="Arial" w:cs="Arial"/>
-          <w:b/>
-          <w:bCs/>
-        </w:rPr>
-        <w:t xml:space="preserve">mc-notify </w:t>
       </w:r>
       <w:r>
         <w:rPr>
@@ -4489,13 +4555,7 @@
         <w:rPr>
           <w:rFonts w:ascii="Arial" w:hAnsi="Arial" w:cs="Arial"/>
         </w:rPr>
-        <w:t xml:space="preserve"> state </w:t>
-      </w:r>
-      <w:r>
-        <w:rPr>
-          <w:rFonts w:ascii="Arial" w:hAnsi="Arial" w:cs="Arial"/>
-        </w:rPr>
-        <w:t xml:space="preserve">if not change the state to </w:t>
+        <w:t xml:space="preserve"> state if not change the state to </w:t>
       </w:r>
       <w:r>
         <w:rPr>
@@ -4612,35 +4672,7 @@
             <w:rStyle w:val="Hyperlink"/>
             <w:rFonts w:ascii="Arial" w:hAnsi="Arial" w:cs="Arial"/>
           </w:rPr>
-          <w:t>https://github.com/</w:t>
-        </w:r>
-        <w:r>
-          <w:rPr>
-            <w:rStyle w:val="Hyperlink"/>
-            <w:rFonts w:ascii="Arial" w:hAnsi="Arial" w:cs="Arial"/>
-          </w:rPr>
-          <w:t>donbenny0</w:t>
-        </w:r>
-        <w:r>
-          <w:rPr>
-            <w:rStyle w:val="Hyperlink"/>
-            <w:rFonts w:ascii="Arial" w:hAnsi="Arial" w:cs="Arial"/>
-          </w:rPr>
-          <w:t>/</w:t>
-        </w:r>
-        <w:r>
-          <w:rPr>
-            <w:rStyle w:val="Hyperlink"/>
-            <w:rFonts w:ascii="Arial" w:hAnsi="Arial" w:cs="Arial"/>
-          </w:rPr>
-          <w:t>notify-commercetools-integration</w:t>
-        </w:r>
-        <w:r>
-          <w:rPr>
-            <w:rStyle w:val="Hyperlink"/>
-            <w:rFonts w:ascii="Arial" w:hAnsi="Arial" w:cs="Arial"/>
-          </w:rPr>
-          <w:t>.git</w:t>
+          <w:t>https://github.com/donbenny0/notify-commercetools-integration.git</w:t>
         </w:r>
       </w:hyperlink>
     </w:p>
@@ -4947,8 +4979,16 @@
         <w:rPr>
           <w:rFonts w:ascii="Arial" w:hAnsi="Arial" w:cs="Arial"/>
         </w:rPr>
-        <w:t>yarn install</w:t>
-      </w:r>
+        <w:t xml:space="preserve">yarn </w:t>
+      </w:r>
+      <w:proofErr w:type="gramStart"/>
+      <w:r>
+        <w:rPr>
+          <w:rFonts w:ascii="Arial" w:hAnsi="Arial" w:cs="Arial"/>
+        </w:rPr>
+        <w:t>install</w:t>
+      </w:r>
+      <w:proofErr w:type="gramEnd"/>
     </w:p>
     <w:p>
       <w:pPr>
@@ -5068,6 +5108,7 @@
         <w:t xml:space="preserve">yarn </w:t>
       </w:r>
       <w:proofErr w:type="spellStart"/>
+      <w:proofErr w:type="gramStart"/>
       <w:r>
         <w:rPr>
           <w:rFonts w:ascii="Arial" w:hAnsi="Arial" w:cs="Arial"/>
@@ -5075,6 +5116,7 @@
         <w:t>start:dev</w:t>
       </w:r>
       <w:proofErr w:type="spellEnd"/>
+      <w:proofErr w:type="gramEnd"/>
     </w:p>
     <w:p>
       <w:pPr>
@@ -5129,8 +5171,16 @@
         <w:rPr>
           <w:rFonts w:ascii="Arial" w:hAnsi="Arial" w:cs="Arial"/>
         </w:rPr>
-        <w:t>yarn start</w:t>
-      </w:r>
+        <w:t xml:space="preserve">yarn </w:t>
+      </w:r>
+      <w:proofErr w:type="gramStart"/>
+      <w:r>
+        <w:rPr>
+          <w:rFonts w:ascii="Arial" w:hAnsi="Arial" w:cs="Arial"/>
+        </w:rPr>
+        <w:t>start</w:t>
+      </w:r>
+      <w:proofErr w:type="gramEnd"/>
     </w:p>
     <w:p>
       <w:pPr>

</xml_diff>

<commit_message>
feat: add Twilio account requirements to README and implement functions to delete message state and logs
</commit_message>
<xml_diff>
--- a/docs/notify.docx
+++ b/docs/notify.docx
@@ -11,7 +11,7 @@
           <w:noProof/>
         </w:rPr>
         <w:drawing>
-          <wp:anchor distT="0" distB="0" distL="114300" distR="114300" simplePos="0" relativeHeight="251660288" behindDoc="0" locked="0" layoutInCell="1" allowOverlap="1" wp14:anchorId="05AF2B89" wp14:editId="12EC378F">
+          <wp:anchor distT="0" distB="0" distL="114300" distR="114300" simplePos="0" relativeHeight="251660288" behindDoc="0" locked="0" layoutInCell="1" allowOverlap="1" wp14:anchorId="05AF2B89" wp14:editId="54F07820">
             <wp:simplePos x="0" y="0"/>
             <wp:positionH relativeFrom="margin">
               <wp:align>center</wp:align>
@@ -67,7 +67,7 @@
         <mc:AlternateContent>
           <mc:Choice Requires="wps">
             <w:drawing>
-              <wp:anchor distT="0" distB="0" distL="114300" distR="114300" simplePos="0" relativeHeight="251659264" behindDoc="0" locked="0" layoutInCell="1" allowOverlap="1" wp14:anchorId="20A843C5" wp14:editId="4BFE1249">
+              <wp:anchor distT="0" distB="0" distL="114300" distR="114300" simplePos="0" relativeHeight="251659264" behindDoc="0" locked="0" layoutInCell="1" allowOverlap="1" wp14:anchorId="20A843C5" wp14:editId="63587E41">
                 <wp:simplePos x="0" y="0"/>
                 <wp:positionH relativeFrom="page">
                   <wp:align>right</wp:align>
@@ -93,7 +93,7 @@
                           <a:avLst/>
                         </a:prstGeom>
                         <a:solidFill>
-                          <a:schemeClr val="tx1"/>
+                          <a:srgbClr val="060711"/>
                         </a:solidFill>
                       </wps:spPr>
                       <wps:style>
@@ -132,7 +132,7 @@
           </mc:Choice>
           <mc:Fallback>
             <w:pict>
-              <v:rect w14:anchorId="2CB3EFAB" id="Rectangle 2" o:spid="_x0000_s1026" style="position:absolute;margin-left:544pt;margin-top:-36pt;width:595.2pt;height:116.4pt;z-index:251659264;visibility:visible;mso-wrap-style:square;mso-width-percent:0;mso-height-percent:0;mso-wrap-distance-left:9pt;mso-wrap-distance-top:0;mso-wrap-distance-right:9pt;mso-wrap-distance-bottom:0;mso-position-horizontal:right;mso-position-horizontal-relative:page;mso-position-vertical:absolute;mso-position-vertical-relative:text;mso-width-percent:0;mso-height-percent:0;mso-width-relative:margin;mso-height-relative:margin;v-text-anchor:middle" o:gfxdata="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" fillcolor="black [3213]" strokecolor="black [480]" strokeweight="1pt">
+              <v:rect w14:anchorId="178FC21E" id="Rectangle 2" o:spid="_x0000_s1026" style="position:absolute;margin-left:544pt;margin-top:-36pt;width:595.2pt;height:116.4pt;z-index:251659264;visibility:visible;mso-wrap-style:square;mso-width-percent:0;mso-height-percent:0;mso-wrap-distance-left:9pt;mso-wrap-distance-top:0;mso-wrap-distance-right:9pt;mso-wrap-distance-bottom:0;mso-position-horizontal:right;mso-position-horizontal-relative:page;mso-position-vertical:absolute;mso-position-vertical-relative:text;mso-width-percent:0;mso-height-percent:0;mso-width-relative:margin;mso-height-relative:margin;v-text-anchor:middle" o:gfxdata="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" fillcolor="#060711" strokecolor="black [480]" strokeweight="1pt">
                 <w10:wrap anchorx="page"/>
               </v:rect>
             </w:pict>
@@ -8703,6 +8703,7 @@
   <w:style w:type="character" w:default="1" w:styleId="DefaultParagraphFont">
     <w:name w:val="Default Paragraph Font"/>
     <w:uiPriority w:val="1"/>
+    <w:semiHidden/>
     <w:unhideWhenUsed/>
   </w:style>
   <w:style w:type="table" w:default="1" w:styleId="TableNormal">

</xml_diff>